<commit_message>
a rework of chap 1
</commit_message>
<xml_diff>
--- a/Content/characters.docx
+++ b/Content/characters.docx
@@ -2,6 +2,7 @@
 <file path=word/document.xml><?xml version="1.0" encoding="utf-8"?>
 <w:document xmlns:wpc="http://schemas.microsoft.com/office/word/2010/wordprocessingCanvas" xmlns:cx="http://schemas.microsoft.com/office/drawing/2014/chartex" xmlns:cx1="http://schemas.microsoft.com/office/drawing/2015/9/8/chartex" xmlns:cx2="http://schemas.microsoft.com/office/drawing/2015/10/21/chartex" xmlns:cx3="http://schemas.microsoft.com/office/drawing/2016/5/9/chartex" xmlns:cx4="http://schemas.microsoft.com/office/drawing/2016/5/10/chartex" xmlns:cx5="http://schemas.microsoft.com/office/drawing/2016/5/11/chartex" xmlns:cx6="http://schemas.microsoft.com/office/drawing/2016/5/12/chartex" xmlns:cx7="http://schemas.microsoft.com/office/drawing/2016/5/13/chartex" xmlns:cx8="http://schemas.microsoft.com/office/drawing/2016/5/14/chartex" xmlns:mc="http://schemas.openxmlformats.org/markup-compatibility/2006" xmlns:aink="http://schemas.microsoft.com/office/drawing/2016/ink" xmlns:am3d="http://schemas.microsoft.com/office/drawing/2017/model3d" xmlns:o="urn:schemas-microsoft-com:office:office" xmlns:oel="http://schemas.microsoft.com/office/2019/extlst" xmlns:r="http://schemas.openxmlformats.org/officeDocument/2006/relationships" xmlns:m="http://schemas.openxmlformats.org/officeDocument/2006/math" xmlns:v="urn:schemas-microsoft-com:vml" xmlns:wp14="http://schemas.microsoft.com/office/word/2010/wordprocessingDrawing" xmlns:wp="http://schemas.openxmlformats.org/drawingml/2006/wordprocessingDrawing" xmlns:w10="urn:schemas-microsoft-com:office:word" xmlns:w="http://schemas.openxmlformats.org/wordprocessingml/2006/main" xmlns:w14="http://schemas.microsoft.com/office/word/2010/wordml" xmlns:w15="http://schemas.microsoft.com/office/word/2012/wordml" xmlns:w16cex="http://schemas.microsoft.com/office/word/2018/wordml/cex" xmlns:w16cid="http://schemas.microsoft.com/office/word/2016/wordml/cid" xmlns:w16="http://schemas.microsoft.com/office/word/2018/wordml" xmlns:w16sdtdh="http://schemas.microsoft.com/office/word/2020/wordml/sdtdatahash" xmlns:w16se="http://schemas.microsoft.com/office/word/2015/wordml/symex" xmlns:wpg="http://schemas.microsoft.com/office/word/2010/wordprocessingGroup" xmlns:wpi="http://schemas.microsoft.com/office/word/2010/wordprocessingInk" xmlns:wne="http://schemas.microsoft.com/office/word/2006/wordml" xmlns:wps="http://schemas.microsoft.com/office/word/2010/wordprocessingShape" mc:Ignorable="w14 w15 w16se w16cid w16 w16cex w16sdtdh wp14">
   <w:body>
+    <w:p/>
     <w:p>
       <w:r>
         <w:t xml:space="preserve">Horace: The </w:t>
@@ -32,78 +33,108 @@
     </w:p>
     <w:p>
       <w:r>
+        <w:t xml:space="preserve">Blind </w:t>
+      </w:r>
+      <w:proofErr w:type="gramStart"/>
+      <w:r>
+        <w:t>Marnie</w:t>
+      </w:r>
+      <w:r>
+        <w:t>;</w:t>
+      </w:r>
+      <w:proofErr w:type="gramEnd"/>
+    </w:p>
+    <w:p>
+      <w:r>
+        <w:t>Tennyson Jack:</w:t>
+      </w:r>
+    </w:p>
+    <w:p>
+      <w:r>
+        <w:t>Deacon Dan:</w:t>
+      </w:r>
+    </w:p>
+    <w:p>
+      <w:r>
+        <w:t>Clara</w:t>
+      </w:r>
+    </w:p>
+    <w:p>
+      <w:r>
+        <w:t>Cletus</w:t>
+      </w:r>
+    </w:p>
+    <w:p/>
+    <w:p>
+      <w:r>
         <w:t>Karen: Buford’s wife</w:t>
       </w:r>
     </w:p>
-    <w:p/>
-    <w:p>
-      <w:r>
-        <w:t>Arwine: The stoner</w:t>
-      </w:r>
-      <w:r>
-        <w:t xml:space="preserve"> taxidermist building the </w:t>
+    <w:p>
+      <w:r>
+        <w:t>Wesley</w:t>
+      </w:r>
+      <w:r>
+        <w:t xml:space="preserve"> or Wes</w:t>
+      </w:r>
+      <w:r>
+        <w:t>: Buford’s son</w:t>
+      </w:r>
+    </w:p>
+    <w:p>
+      <w:r>
+        <w:tab/>
+      </w:r>
+    </w:p>
+    <w:p>
+      <w:r>
+        <w:t>The Animals</w:t>
+      </w:r>
+    </w:p>
+    <w:p>
+      <w:r>
+        <w:t>Esmerelda: The first dog, witnesses</w:t>
+      </w:r>
+      <w:r>
+        <w:t xml:space="preserve"> the orchard planting and </w:t>
       </w:r>
       <w:proofErr w:type="spellStart"/>
       <w:r>
-        <w:t>fis</w:t>
+        <w:t>Horaces</w:t>
       </w:r>
       <w:proofErr w:type="spellEnd"/>
-    </w:p>
-    <w:p>
-      <w:r>
-        <w:t>Blind Marnie</w:t>
-      </w:r>
-      <w:r>
-        <w:t>;</w:t>
-      </w:r>
-    </w:p>
-    <w:p>
-      <w:r>
-        <w:t>Tennyson Jack:</w:t>
-      </w:r>
-    </w:p>
-    <w:p>
-      <w:r>
-        <w:t>Wincey</w:t>
-      </w:r>
-    </w:p>
-    <w:p>
-      <w:r>
-        <w:t>Deacon Dan:</w:t>
-      </w:r>
-    </w:p>
-    <w:p>
-      <w:r>
-        <w:t>Cletus</w:t>
-      </w:r>
-    </w:p>
-    <w:p>
-      <w:r>
-        <w:t>Wesley</w:t>
-      </w:r>
-      <w:r>
-        <w:t xml:space="preserve"> or Wes</w:t>
-      </w:r>
-      <w:r>
-        <w:t>: Buford’s son</w:t>
-      </w:r>
-    </w:p>
-    <w:p>
-      <w:r>
-        <w:tab/>
-      </w:r>
-    </w:p>
-    <w:p>
-      <w:r>
-        <w:t>The Animals</w:t>
-      </w:r>
+      <w:r>
+        <w:t xml:space="preserve"> </w:t>
+      </w:r>
+      <w:proofErr w:type="gramStart"/>
+      <w:r>
+        <w:t>death</w:t>
+      </w:r>
+      <w:proofErr w:type="gramEnd"/>
     </w:p>
     <w:p>
       <w:r>
         <w:t>Grimwalt</w:t>
       </w:r>
       <w:r>
-        <w:t>: The old dog</w:t>
+        <w:t xml:space="preserve">: </w:t>
+      </w:r>
+      <w:r>
+        <w:t xml:space="preserve">A basset-terrier mix. Have no idea what that looks like. </w:t>
+      </w:r>
+      <w:r>
+        <w:t>The old dog</w:t>
+      </w:r>
+      <w:r>
+        <w:t xml:space="preserve"> and </w:t>
+      </w:r>
+      <w:proofErr w:type="spellStart"/>
+      <w:r>
+        <w:t>Bandigo’s</w:t>
+      </w:r>
+      <w:proofErr w:type="spellEnd"/>
+      <w:r>
+        <w:t xml:space="preserve"> mentor</w:t>
       </w:r>
     </w:p>
     <w:p>
@@ -176,6 +207,7 @@
     <w:p>
       <w:proofErr w:type="spellStart"/>
       <w:r>
+        <w:lastRenderedPageBreak/>
         <w:t>Clayhill</w:t>
       </w:r>
       <w:proofErr w:type="spellEnd"/>
@@ -183,6 +215,294 @@
         <w:t xml:space="preserve"> County</w:t>
       </w:r>
     </w:p>
+    <w:p>
+      <w:r>
+        <w:t>17</w:t>
+      </w:r>
+      <w:r>
+        <w:rPr>
+          <w:vertAlign w:val="superscript"/>
+        </w:rPr>
+        <w:t>th</w:t>
+      </w:r>
+      <w:r>
+        <w:t xml:space="preserve"> Tennessee </w:t>
+      </w:r>
+      <w:proofErr w:type="spellStart"/>
+      <w:r>
+        <w:t>Exhibitionary</w:t>
+      </w:r>
+      <w:proofErr w:type="spellEnd"/>
+      <w:r>
+        <w:t xml:space="preserve"> Regiment</w:t>
+      </w:r>
+    </w:p>
+    <w:p>
+      <w:r>
+        <w:t xml:space="preserve">The Orchard: 350 trees on three acres. </w:t>
+      </w:r>
+    </w:p>
+    <w:p>
+      <w:r>
+        <w:t xml:space="preserve">Harvesting is January to end of </w:t>
+      </w:r>
+      <w:proofErr w:type="gramStart"/>
+      <w:r>
+        <w:t>February</w:t>
+      </w:r>
+      <w:proofErr w:type="gramEnd"/>
+    </w:p>
+    <w:p>
+      <w:r>
+        <w:t>30 tons of clay per acre</w:t>
+      </w:r>
+    </w:p>
+    <w:p/>
+    <w:p>
+      <w:r>
+        <w:t xml:space="preserve">In 20 </w:t>
+      </w:r>
+      <w:proofErr w:type="gramStart"/>
+      <w:r>
+        <w:t>years</w:t>
+      </w:r>
+      <w:proofErr w:type="gramEnd"/>
+      <w:r>
+        <w:t xml:space="preserve"> the ones in Chuckey were 10 to12 feet high.</w:t>
+      </w:r>
+    </w:p>
+    <w:p>
+      <w:r>
+        <w:t xml:space="preserve">They were 16 inches tall when </w:t>
+      </w:r>
+      <w:proofErr w:type="gramStart"/>
+      <w:r>
+        <w:t>planted</w:t>
+      </w:r>
+      <w:proofErr w:type="gramEnd"/>
+    </w:p>
+    <w:p>
+      <w:r>
+        <w:t xml:space="preserve">The guy in </w:t>
+      </w:r>
+      <w:proofErr w:type="spellStart"/>
+      <w:r>
+        <w:t>chuckey</w:t>
+      </w:r>
+      <w:proofErr w:type="spellEnd"/>
+      <w:r>
+        <w:t xml:space="preserve"> said he could retire in a few years if he could </w:t>
+      </w:r>
+      <w:proofErr w:type="gramStart"/>
+      <w:r>
+        <w:t>do</w:t>
+      </w:r>
+      <w:proofErr w:type="gramEnd"/>
+      <w:r>
+        <w:t xml:space="preserve"> </w:t>
+      </w:r>
+    </w:p>
+    <w:p>
+      <w:r>
+        <w:t>Michaels says a good orchard can produce maybe 50 pounds per acre. "If I could do one-fourth to one-half pound per acre, I could retire in a few years," he says, showing off his hair-trigger smile. A normal yield, he says, is 10-20 pounds per acre. "This is about 80 percent art and 20 percent science," he says. AP-CS-03-31-07 1200EDT</w:t>
+      </w:r>
+    </w:p>
+    <w:p>
+      <w:proofErr w:type="spellStart"/>
+      <w:r>
+        <w:t>Stephenstyle</w:t>
+      </w:r>
+      <w:proofErr w:type="spellEnd"/>
+    </w:p>
+    <w:p>
+      <w:r>
+        <w:t xml:space="preserve">3771 general </w:t>
+      </w:r>
+      <w:proofErr w:type="spellStart"/>
+      <w:r>
+        <w:t>gaul</w:t>
+      </w:r>
+      <w:proofErr w:type="spellEnd"/>
+      <w:r>
+        <w:t xml:space="preserve"> drive</w:t>
+      </w:r>
+    </w:p>
+    <w:p/>
+    <w:p>
+      <w:r>
+        <w:t>From a truffle hunting video: In Oregon for black truffles</w:t>
+      </w:r>
+      <w:r>
+        <w:t>. Wend out in November with racks. Rack back the ‘duff’</w:t>
+      </w:r>
+      <w:r>
+        <w:t xml:space="preserve">: </w:t>
+      </w:r>
+      <w:r>
+        <w:t>decaying vegetable matter covering the ground under trees.</w:t>
+      </w:r>
+    </w:p>
+    <w:p>
+      <w:r>
+        <w:t>"</w:t>
+      </w:r>
+      <w:proofErr w:type="gramStart"/>
+      <w:r>
+        <w:t>generally</w:t>
+      </w:r>
+      <w:proofErr w:type="gramEnd"/>
+      <w:r>
+        <w:t xml:space="preserve"> the fires in this area burn the duff and underbrush and scorch a few trees"</w:t>
+      </w:r>
+    </w:p>
+    <w:p/>
+    <w:p>
+      <w:r>
+        <w:t>Whicker basket at his back.</w:t>
+      </w:r>
+    </w:p>
+    <w:p>
+      <w:r>
+        <w:t xml:space="preserve">Curved three prong hand </w:t>
+      </w:r>
+      <w:proofErr w:type="gramStart"/>
+      <w:r>
+        <w:t>rake</w:t>
+      </w:r>
+      <w:proofErr w:type="gramEnd"/>
+    </w:p>
+    <w:p>
+      <w:r>
+        <w:t xml:space="preserve">Trees give the truffles sugar. Symbiotic relationship between truffles and </w:t>
+      </w:r>
+      <w:proofErr w:type="spellStart"/>
+      <w:r>
+        <w:t>treese</w:t>
+      </w:r>
+      <w:proofErr w:type="spellEnd"/>
+      <w:r>
+        <w:t>.</w:t>
+      </w:r>
+    </w:p>
+    <w:p>
+      <w:r>
+        <w:t xml:space="preserve">Deeper when it’s dry. </w:t>
+      </w:r>
+      <w:proofErr w:type="gramStart"/>
+      <w:r>
+        <w:t>More shallow</w:t>
+      </w:r>
+      <w:proofErr w:type="gramEnd"/>
+      <w:r>
+        <w:t xml:space="preserve"> when wet.</w:t>
+      </w:r>
+    </w:p>
+    <w:p/>
+    <w:p>
+      <w:pPr>
+        <w:spacing w:after="225" w:line="420" w:lineRule="atLeast"/>
+        <w:textAlignment w:val="baseline"/>
+        <w:outlineLvl w:val="3"/>
+        <w:rPr>
+          <w:rFonts w:ascii="Arial" w:eastAsia="Times New Roman" w:hAnsi="Arial" w:cs="Arial"/>
+          <w:b/>
+          <w:bCs/>
+          <w:color w:val="2E2E30"/>
+          <w:sz w:val="33"/>
+          <w:szCs w:val="33"/>
+        </w:rPr>
+      </w:pPr>
+      <w:r>
+        <w:rPr>
+          <w:rFonts w:ascii="Arial" w:eastAsia="Times New Roman" w:hAnsi="Arial" w:cs="Arial"/>
+          <w:b/>
+          <w:bCs/>
+          <w:color w:val="2E2E30"/>
+          <w:sz w:val="33"/>
+          <w:szCs w:val="33"/>
+        </w:rPr>
+        <w:t>Tip</w:t>
+      </w:r>
+    </w:p>
+    <w:p>
+      <w:pPr>
+        <w:spacing w:after="0" w:line="240" w:lineRule="auto"/>
+        <w:textAlignment w:val="baseline"/>
+        <w:rPr>
+          <w:rFonts w:ascii="inherit" w:eastAsia="Times New Roman" w:hAnsi="inherit" w:cs="Arial"/>
+          <w:color w:val="2E2E30"/>
+          <w:sz w:val="27"/>
+          <w:szCs w:val="27"/>
+        </w:rPr>
+      </w:pPr>
+      <w:r>
+        <w:rPr>
+          <w:rFonts w:ascii="inherit" w:eastAsia="Times New Roman" w:hAnsi="inherit" w:cs="Arial"/>
+          <w:color w:val="2E2E30"/>
+          <w:sz w:val="27"/>
+          <w:szCs w:val="27"/>
+        </w:rPr>
+        <w:t>Truffles are connected to certain trees (oak, hazelnut, pine) due to a relationship known as "</w:t>
+      </w:r>
+      <w:proofErr w:type="spellStart"/>
+      <w:r>
+        <w:rPr>
+          <w:rFonts w:ascii="inherit" w:eastAsia="Times New Roman" w:hAnsi="inherit" w:cs="Arial"/>
+          <w:color w:val="2E2E30"/>
+          <w:sz w:val="27"/>
+          <w:szCs w:val="27"/>
+        </w:rPr>
+        <w:t>ectomycorrhizae</w:t>
+      </w:r>
+      <w:proofErr w:type="spellEnd"/>
+      <w:r>
+        <w:rPr>
+          <w:rFonts w:ascii="inherit" w:eastAsia="Times New Roman" w:hAnsi="inherit" w:cs="Arial"/>
+          <w:color w:val="2E2E30"/>
+          <w:sz w:val="27"/>
+          <w:szCs w:val="27"/>
+        </w:rPr>
+        <w:t>," a word used to describe the symbiotic relationship that mushrooms have with certain kinds of trees.</w:t>
+      </w:r>
+    </w:p>
+    <w:p/>
+    <w:p>
+      <w:r>
+        <w:lastRenderedPageBreak/>
+        <w:t>https://www.outsideonline.com/outdoor-adventure/environment/appalachian-truffle-hunters/#:~:text=The%20Appalachian%20truffle%2C%20Tuber%20canaliculatum,star%2C%20yet%20it's%20virtually%20unknown.</w:t>
+      </w:r>
+    </w:p>
+    <w:p/>
+    <w:p>
+      <w:r>
+        <w:t>Two methods are used for planting tree seedlings: hand planting and machine planting. Both are acceptable. Hand planting (Figure 2) is more common on steeper terrain or in forested areas that have recently been harvested. Seedlings are placed in planting bags, then hand tools such as a dibble bar or hoe-dad is used to penetrate the soil and create an opening for the roots. Once the seedling is planted, the hole is resealed with the tool and foot pressure (to close soil air pockets). Take care not to “J” root the seedlings by jamming the roots into the ground. Rather, insert the roots in a natural, vertical position. A machine planter is normally pulled behind a tractor with a 3-point hitch (Figure 3).</w:t>
+      </w:r>
+    </w:p>
+    <w:p/>
+    <w:p>
+      <w:r>
+        <w:t xml:space="preserve">Pull a part ref number </w:t>
+      </w:r>
+      <w:proofErr w:type="gramStart"/>
+      <w:r>
+        <w:t>251</w:t>
+      </w:r>
+      <w:r>
+        <w:t>652</w:t>
+      </w:r>
+      <w:proofErr w:type="gramEnd"/>
+    </w:p>
+    <w:p/>
+    <w:p>
+      <w:r>
+        <w:t>678 993 25</w:t>
+      </w:r>
+      <w:r>
+        <w:t>93</w:t>
+      </w:r>
+    </w:p>
+    <w:p/>
+    <w:p/>
     <w:sectPr>
       <w:pgSz w:w="12240" w:h="15840"/>
       <w:pgMar w:top="1440" w:right="1440" w:bottom="1440" w:left="1440" w:header="720" w:footer="720" w:gutter="0"/>
@@ -592,6 +912,25 @@
     <w:name w:val="Normal"/>
     <w:qFormat/>
   </w:style>
+  <w:style w:type="paragraph" w:styleId="Heading4">
+    <w:name w:val="heading 4"/>
+    <w:basedOn w:val="Normal"/>
+    <w:link w:val="Heading4Char"/>
+    <w:uiPriority w:val="9"/>
+    <w:qFormat/>
+    <w:rsid w:val="007A360F"/>
+    <w:pPr>
+      <w:spacing w:before="100" w:beforeAutospacing="1" w:after="100" w:afterAutospacing="1" w:line="240" w:lineRule="auto"/>
+      <w:outlineLvl w:val="3"/>
+    </w:pPr>
+    <w:rPr>
+      <w:rFonts w:ascii="Times New Roman" w:eastAsia="Times New Roman" w:hAnsi="Times New Roman" w:cs="Times New Roman"/>
+      <w:b/>
+      <w:bCs/>
+      <w:sz w:val="24"/>
+      <w:szCs w:val="24"/>
+    </w:rPr>
+  </w:style>
   <w:style w:type="character" w:default="1" w:styleId="DefaultParagraphFont">
     <w:name w:val="Default Paragraph Font"/>
     <w:uiPriority w:val="1"/>
@@ -618,6 +957,36 @@
     <w:uiPriority w:val="99"/>
     <w:semiHidden/>
     <w:unhideWhenUsed/>
+  </w:style>
+  <w:style w:type="character" w:customStyle="1" w:styleId="Heading4Char">
+    <w:name w:val="Heading 4 Char"/>
+    <w:basedOn w:val="DefaultParagraphFont"/>
+    <w:link w:val="Heading4"/>
+    <w:uiPriority w:val="9"/>
+    <w:rsid w:val="007A360F"/>
+    <w:rPr>
+      <w:rFonts w:ascii="Times New Roman" w:eastAsia="Times New Roman" w:hAnsi="Times New Roman" w:cs="Times New Roman"/>
+      <w:b/>
+      <w:bCs/>
+      <w:sz w:val="24"/>
+      <w:szCs w:val="24"/>
+    </w:rPr>
+  </w:style>
+  <w:style w:type="paragraph" w:styleId="NormalWeb">
+    <w:name w:val="Normal (Web)"/>
+    <w:basedOn w:val="Normal"/>
+    <w:uiPriority w:val="99"/>
+    <w:semiHidden/>
+    <w:unhideWhenUsed/>
+    <w:rsid w:val="007A360F"/>
+    <w:pPr>
+      <w:spacing w:before="100" w:beforeAutospacing="1" w:after="100" w:afterAutospacing="1" w:line="240" w:lineRule="auto"/>
+    </w:pPr>
+    <w:rPr>
+      <w:rFonts w:ascii="Times New Roman" w:eastAsia="Times New Roman" w:hAnsi="Times New Roman" w:cs="Times New Roman"/>
+      <w:sz w:val="24"/>
+      <w:szCs w:val="24"/>
+    </w:rPr>
   </w:style>
 </w:styles>
 </file>

</xml_diff>